<commit_message>
Week 15 Update 6.3
</commit_message>
<xml_diff>
--- a/Week-15-REST_Fetch_Functional_Components_and_Best_Practices/Week 15 documents/React-Week15_Apply-for-Jobs_CS8.docx
+++ b/Week-15-REST_Fetch_Functional_Components_and_Best_Practices/Week 15 documents/React-Week15_Apply-for-Jobs_CS8.docx
@@ -606,6 +606,159 @@
     </w:p>
     <w:p>
       <w:pPr>
+        <w:spacing w:after="0" w:line="240" w:lineRule="auto"/>
+        <w:rPr>
+          <w:rFonts w:eastAsia="Times New Roman" w:cs="Times New Roman"/>
+          <w:szCs w:val="24"/>
+        </w:rPr>
+      </w:pPr>
+      <w:r>
+        <w:rPr>
+          <w:rFonts w:ascii="Arial" w:eastAsia="Times New Roman" w:hAnsi="Arial" w:cs="Arial"/>
+          <w:b/>
+          <w:bCs/>
+          <w:color w:val="222222"/>
+          <w:szCs w:val="24"/>
+          <w:shd w:val="clear" w:color="auto" w:fill="FFFFFF"/>
+        </w:rPr>
+        <w:lastRenderedPageBreak/>
+        <w:t xml:space="preserve">Jr React Developer - FNBO </w:t>
+      </w:r>
+    </w:p>
+    <w:p>
+      <w:pPr>
+        <w:shd w:val="clear" w:color="auto" w:fill="FFFFFF"/>
+        <w:spacing w:after="0" w:line="240" w:lineRule="auto"/>
+        <w:rPr>
+          <w:rFonts w:ascii="Arial" w:eastAsia="Times New Roman" w:hAnsi="Arial" w:cs="Arial"/>
+          <w:color w:val="222222"/>
+          <w:szCs w:val="24"/>
+        </w:rPr>
+      </w:pPr>
+      <w:hyperlink r:id="rId12" w:tgtFrame="_blank" w:history="1">
+        <w:r>
+          <w:rPr>
+            <w:rFonts w:ascii="Arial" w:eastAsia="Times New Roman" w:hAnsi="Arial" w:cs="Arial"/>
+            <w:b/>
+            <w:bCs/>
+            <w:color w:val="1155CC"/>
+            <w:szCs w:val="24"/>
+            <w:u w:val="single"/>
+          </w:rPr>
+          <w:t>https://firstnational.wd5.myworkdayjobs.com/en-US/fnbocareers/job/Omaha---FN-Tower/Jr-React-Developer---Operational-Data-Store--Omaha-or-Remote-_R-20222428</w:t>
+        </w:r>
+      </w:hyperlink>
+    </w:p>
+    <w:p>
+      <w:pPr>
+        <w:rPr>
+          <w:b/>
+          <w:bCs/>
+          <w:szCs w:val="24"/>
+        </w:rPr>
+      </w:pPr>
+    </w:p>
+    <w:p>
+      <w:pPr>
+        <w:shd w:val="clear" w:color="auto" w:fill="FFFFFF"/>
+        <w:spacing w:after="0" w:line="240" w:lineRule="auto"/>
+        <w:rPr>
+          <w:rFonts w:ascii="Arial" w:eastAsia="Times New Roman" w:hAnsi="Arial" w:cs="Arial"/>
+          <w:color w:val="222222"/>
+          <w:szCs w:val="24"/>
+        </w:rPr>
+      </w:pPr>
+      <w:r>
+        <w:rPr>
+          <w:rFonts w:ascii="Arial" w:eastAsia="Times New Roman" w:hAnsi="Arial" w:cs="Arial"/>
+          <w:b/>
+          <w:bCs/>
+          <w:color w:val="222222"/>
+          <w:szCs w:val="24"/>
+        </w:rPr>
+        <w:t>Aristocrat Software Test Engineer</w:t>
+      </w:r>
+    </w:p>
+    <w:p>
+      <w:pPr>
+        <w:shd w:val="clear" w:color="auto" w:fill="FFFFFF"/>
+        <w:spacing w:after="0" w:line="240" w:lineRule="auto"/>
+        <w:rPr>
+          <w:rFonts w:ascii="Arial" w:eastAsia="Times New Roman" w:hAnsi="Arial" w:cs="Arial"/>
+          <w:color w:val="222222"/>
+          <w:szCs w:val="24"/>
+        </w:rPr>
+      </w:pPr>
+      <w:hyperlink r:id="rId13" w:tgtFrame="_blank" w:history="1">
+        <w:r>
+          <w:rPr>
+            <w:rFonts w:ascii="Arial" w:eastAsia="Times New Roman" w:hAnsi="Arial" w:cs="Arial"/>
+            <w:b/>
+            <w:bCs/>
+            <w:color w:val="1155CC"/>
+            <w:szCs w:val="24"/>
+            <w:u w:val="single"/>
+          </w:rPr>
+          <w:t>https://www.indeed.com/viewjob?jk=6567ba0fc8c8c83c&amp;tk=1gh73nj6eglrn801&amp;from=serp&amp;vjs=3</w:t>
+        </w:r>
+      </w:hyperlink>
+    </w:p>
+    <w:p>
+      <w:pPr>
+        <w:rPr>
+          <w:b/>
+          <w:bCs/>
+          <w:szCs w:val="24"/>
+        </w:rPr>
+      </w:pPr>
+    </w:p>
+    <w:p>
+      <w:pPr>
+        <w:shd w:val="clear" w:color="auto" w:fill="FFFFFF"/>
+        <w:spacing w:after="0" w:line="240" w:lineRule="auto"/>
+        <w:rPr>
+          <w:rFonts w:ascii="Arial" w:eastAsia="Times New Roman" w:hAnsi="Arial" w:cs="Arial"/>
+          <w:color w:val="222222"/>
+          <w:szCs w:val="24"/>
+        </w:rPr>
+      </w:pPr>
+      <w:r>
+        <w:rPr>
+          <w:rFonts w:ascii="Arial" w:eastAsia="Times New Roman" w:hAnsi="Arial" w:cs="Arial"/>
+          <w:b/>
+          <w:bCs/>
+          <w:color w:val="222222"/>
+          <w:szCs w:val="24"/>
+        </w:rPr>
+        <w:t xml:space="preserve">Performance Predictions - Jr Software QA Engineer </w:t>
+      </w:r>
+    </w:p>
+    <w:p>
+      <w:pPr>
+        <w:shd w:val="clear" w:color="auto" w:fill="FFFFFF"/>
+        <w:spacing w:after="0" w:line="240" w:lineRule="auto"/>
+        <w:rPr>
+          <w:rFonts w:ascii="Arial" w:eastAsia="Times New Roman" w:hAnsi="Arial" w:cs="Arial"/>
+          <w:color w:val="222222"/>
+          <w:szCs w:val="24"/>
+        </w:rPr>
+      </w:pPr>
+      <w:hyperlink r:id="rId14" w:tgtFrame="_blank" w:history="1">
+        <w:r>
+          <w:rPr>
+            <w:rFonts w:ascii="Arial" w:eastAsia="Times New Roman" w:hAnsi="Arial" w:cs="Arial"/>
+            <w:b/>
+            <w:bCs/>
+            <w:color w:val="1155CC"/>
+            <w:szCs w:val="24"/>
+            <w:u w:val="single"/>
+          </w:rPr>
+          <w:t>https://www.indeed.com/viewjob?jk=e6c398df9084fb20&amp;tk=1gh7286cegbv4802&amp;from=serp&amp;vjs=3</w:t>
+        </w:r>
+      </w:hyperlink>
+    </w:p>
+    <w:p>
+      <w:pPr>
         <w:rPr>
           <w:b/>
           <w:bCs/>
@@ -623,8 +776,8 @@
       </w:pPr>
     </w:p>
     <w:sectPr>
-      <w:headerReference w:type="default" r:id="rId12"/>
-      <w:footerReference w:type="default" r:id="rId13"/>
+      <w:headerReference w:type="default" r:id="rId15"/>
+      <w:footerReference w:type="default" r:id="rId16"/>
       <w:pgSz w:w="12240" w:h="15840"/>
       <w:pgMar w:top="1440" w:right="1440" w:bottom="1440" w:left="1440" w:header="720" w:footer="720" w:gutter="0"/>
       <w:cols w:space="720"/>

</xml_diff>